<commit_message>
Capsule 3: Fill HTML
- capsule3 page now has content from Capsule 3.docx
- Code refinements in all pages, esp. capsule3
- Minor changes to Capsule 3.docx
</commit_message>
<xml_diff>
--- a/content/Capsule 3.docx
+++ b/content/Capsule 3.docx
@@ -383,7 +383,10 @@
         <w:t>a better life</w:t>
       </w:r>
       <w:r>
-        <w:t xml:space="preserve"> -</w:t>
+        <w:t xml:space="preserve"> </w:t>
+      </w:r>
+      <w:r>
+        <w:t>–</w:t>
       </w:r>
       <w:r>
         <w:t xml:space="preserve"> prime land, fame, and a magnificent nation </w:t>
@@ -1139,7 +1142,6 @@
     </w:p>
     <w:p>
       <w:r>
-        <w:tab/>
         <w:t xml:space="preserve">There are two main reasons that God sent the plagues on Egypt: First, God was showing His power to the </w:t>
       </w:r>
       <w:r>
@@ -4041,9 +4043,6 @@
       <w:r>
         <w:t xml:space="preserve"> God even more than the earthly king.</w:t>
       </w:r>
-      <w:r>
-        <w:t xml:space="preserve"> </w:t>
-      </w:r>
     </w:p>
     <w:p>
       <w:pPr>
@@ -4146,19 +4145,7 @@
         <w:t xml:space="preserve"> the followers of the One True God.  </w:t>
       </w:r>
       <w:r>
-        <w:t>F</w:t>
-      </w:r>
-      <w:r>
-        <w:t>or</w:t>
-      </w:r>
-      <w:r>
-        <w:t xml:space="preserve"> </w:t>
-      </w:r>
-      <w:r>
-        <w:t>some reason</w:t>
-      </w:r>
-      <w:r>
-        <w:t xml:space="preserve">, </w:t>
+        <w:t xml:space="preserve">For some reason, </w:t>
       </w:r>
       <w:r>
         <w:t xml:space="preserve">Daniel is not here; he may have been on </w:t>
@@ -4719,7 +4706,7 @@
       </w:r>
       <w:proofErr w:type="gramEnd"/>
       <w:r>
-        <w:t xml:space="preserve"> to love others like Jesus did.  We will have a loving, giving heart because we are thankful for Christ’s love, and the Holy Spirit will enable you to act in ways that reflect Jesus.  </w:t>
+        <w:t xml:space="preserve"> to love others like Jesus did.  We will have a loving, giving heart because we are thankful for Christ’s love, and the Holy Spirit will enable you to act in ways that reflect Jesus.</w:t>
       </w:r>
     </w:p>
     <w:p>
@@ -4775,25 +4762,46 @@
         <w:t>worship idols</w:t>
       </w:r>
       <w:r>
-        <w:t xml:space="preserve"> – they will be far from perfect.  </w:t>
-      </w:r>
-      <w:r>
-        <w:t xml:space="preserve"> </w:t>
-      </w:r>
-    </w:p>
+        <w:t xml:space="preserve"> – they will be far from perfect.</w:t>
+      </w:r>
+    </w:p>
+    <w:bookmarkStart w:id="2" w:name="_GoBack"/>
+    <w:bookmarkEnd w:id="2"/>
     <w:p>
       <w:pPr>
         <w:pStyle w:val="Subtitle"/>
         <w:jc w:val="center"/>
       </w:pPr>
-      <w:hyperlink r:id="rId28" w:history="1">
-        <w:r>
-          <w:rPr>
-            <w:rStyle w:val="Hyperlink"/>
-          </w:rPr>
-          <w:t>Go to Ezra 3</w:t>
-        </w:r>
-      </w:hyperlink>
+      <w:r>
+        <w:rPr>
+          <w:rStyle w:val="Hyperlink"/>
+        </w:rPr>
+        <w:fldChar w:fldCharType="begin"/>
+      </w:r>
+      <w:r>
+        <w:rPr>
+          <w:rStyle w:val="Hyperlink"/>
+        </w:rPr>
+        <w:instrText xml:space="preserve"> HYPERLINK "https://www.biblegateway.com/passage/?search=Ez+3&amp;version=NIV" </w:instrText>
+      </w:r>
+      <w:r>
+        <w:rPr>
+          <w:rStyle w:val="Hyperlink"/>
+        </w:rPr>
+        <w:fldChar w:fldCharType="separate"/>
+      </w:r>
+      <w:r>
+        <w:rPr>
+          <w:rStyle w:val="Hyperlink"/>
+        </w:rPr>
+        <w:t>Go to Ezra 3</w:t>
+      </w:r>
+      <w:r>
+        <w:rPr>
+          <w:rStyle w:val="Hyperlink"/>
+        </w:rPr>
+        <w:fldChar w:fldCharType="end"/>
+      </w:r>
     </w:p>
     <w:p>
       <w:pPr>
@@ -4824,7 +4832,7 @@
       <w:r>
         <w:t xml:space="preserve">ow </w:t>
       </w:r>
-      <w:hyperlink r:id="rId29" w:anchor="church" w:history="1">
+      <w:hyperlink r:id="rId28" w:anchor="church" w:history="1">
         <w:r>
           <w:rPr>
             <w:rStyle w:val="Hyperlink"/>
@@ -4976,6 +4984,179 @@
       </w:pPr>
       <w:r>
         <w:t>Nehemiah 8-9</w:t>
+      </w:r>
+    </w:p>
+    <w:p>
+      <w:pPr>
+        <w:pStyle w:val="Subtitle"/>
+        <w:jc w:val="center"/>
+      </w:pPr>
+      <w:hyperlink r:id="rId29" w:history="1">
+        <w:r>
+          <w:rPr>
+            <w:rStyle w:val="Hyperlink"/>
+          </w:rPr>
+          <w:t>Go to Nehemiah 8</w:t>
+        </w:r>
+      </w:hyperlink>
+    </w:p>
+    <w:p>
+      <w:pPr>
+        <w:pStyle w:val="Heading4"/>
+      </w:pPr>
+      <w:r>
+        <w:t>Nehemiah 8</w:t>
+      </w:r>
+    </w:p>
+    <w:p>
+      <w:r>
+        <w:t xml:space="preserve">The </w:t>
+      </w:r>
+      <w:r>
+        <w:t>Israelites</w:t>
+      </w:r>
+      <w:r>
+        <w:t xml:space="preserve">, dedicated to keeping God’s commands, gather </w:t>
+      </w:r>
+      <w:r>
+        <w:t>together</w:t>
+      </w:r>
+      <w:r>
+        <w:t xml:space="preserve"> again to study the Law.  When they hear what they need to do, they act upon it </w:t>
+      </w:r>
+      <w:proofErr w:type="gramStart"/>
+      <w:r>
+        <w:t>immediately</w:t>
+      </w:r>
+      <w:proofErr w:type="gramEnd"/>
+      <w:r>
+        <w:t xml:space="preserve"> (see 8:13-18) by </w:t>
+      </w:r>
+      <w:r>
+        <w:t>setting aside</w:t>
+      </w:r>
+      <w:r>
+        <w:t xml:space="preserve"> their lives and </w:t>
+      </w:r>
+      <w:r>
+        <w:t>worshipping God</w:t>
+      </w:r>
+      <w:r>
+        <w:t xml:space="preserve">.  When the people </w:t>
+      </w:r>
+      <w:r>
+        <w:t>feel guilty</w:t>
+      </w:r>
+      <w:r>
+        <w:t>, they weep with sadness, but God’s mercy comforts them</w:t>
+      </w:r>
+      <w:r>
+        <w:t xml:space="preserve"> and frees them from shame</w:t>
+      </w:r>
+      <w:r>
+        <w:t xml:space="preserve">.  Their </w:t>
+      </w:r>
+      <w:r>
+        <w:t xml:space="preserve">new knowledge of God brings them joy in vs. 10-12.  </w:t>
+      </w:r>
+      <w:r>
+        <w:t>W</w:t>
+      </w:r>
+      <w:r>
+        <w:t xml:space="preserve">e should also read and study God’s </w:t>
+      </w:r>
+      <w:r>
+        <w:t>Word</w:t>
+      </w:r>
+      <w:r>
+        <w:t xml:space="preserve">.  The Holy Spirit will give us </w:t>
+      </w:r>
+      <w:r>
+        <w:t xml:space="preserve">the </w:t>
+      </w:r>
+      <w:r>
+        <w:rPr>
+          <w:noProof/>
+        </w:rPr>
+        <w:t>wisdom</w:t>
+      </w:r>
+      <w:r>
+        <w:t xml:space="preserve"> to choose </w:t>
+      </w:r>
+      <w:r>
+        <w:t>between</w:t>
+      </w:r>
+      <w:r>
+        <w:t xml:space="preserve"> good and evil.</w:t>
+      </w:r>
+      <w:r>
+        <w:t xml:space="preserve">  </w:t>
+      </w:r>
+      <w:r>
+        <w:t>He will also prompt us to change our ways to good, and God will comfort you with His mercy.</w:t>
+      </w:r>
+    </w:p>
+    <w:p>
+      <w:r>
+        <w:t xml:space="preserve">As soon as the Israelites return to their home, they celebrate the </w:t>
+      </w:r>
+      <w:r>
+        <w:t>F</w:t>
+      </w:r>
+      <w:r>
+        <w:t xml:space="preserve">estival of Booths/Tabernacles.  This is fitting since the festival symbolizes 40 years of wandering </w:t>
+      </w:r>
+      <w:r>
+        <w:t>which were the punishment for not trusting God in Exodus</w:t>
+      </w:r>
+      <w:r>
+        <w:t xml:space="preserve">.  </w:t>
+      </w:r>
+      <w:r>
+        <w:t xml:space="preserve">The Israelites were in exile for 40 years before being able to return to the promised land again.  But at the same time, the Festival of Tabernacles is about God delivering the Israelites </w:t>
+      </w:r>
+      <w:r>
+        <w:t>through</w:t>
+      </w:r>
+      <w:r>
+        <w:t xml:space="preserve"> the desert.  </w:t>
+      </w:r>
+      <w:r>
+        <w:rPr>
+          <w:noProof/>
+        </w:rPr>
+        <w:t>Th</w:t>
+      </w:r>
+      <w:r>
+        <w:rPr>
+          <w:noProof/>
+        </w:rPr>
+        <w:t>e</w:t>
+      </w:r>
+      <w:r>
+        <w:t xml:space="preserve"> Israelites are reminded to trust Him for deliverance </w:t>
+      </w:r>
+      <w:proofErr w:type="gramStart"/>
+      <w:r>
+        <w:t>at all times</w:t>
+      </w:r>
+      <w:proofErr w:type="gramEnd"/>
+      <w:r>
+        <w:t>.  Since no Jew will be able to perfectly follow God, Jesus will eventually come to deliver everybody who will simply trust Him to be their Savior.</w:t>
+      </w:r>
+      <w:r>
+        <w:t xml:space="preserve">  That is the only way God could keep His holy expectations</w:t>
+      </w:r>
+      <w:r>
+        <w:t xml:space="preserve"> and save us from </w:t>
+      </w:r>
+      <w:proofErr w:type="gramStart"/>
+      <w:r>
+        <w:t>being trapped</w:t>
+      </w:r>
+      <w:proofErr w:type="gramEnd"/>
+      <w:r>
+        <w:t xml:space="preserve"> in sin.</w:t>
       </w:r>
     </w:p>
     <w:p>
@@ -4988,7 +5169,7 @@
           <w:rPr>
             <w:rStyle w:val="Hyperlink"/>
           </w:rPr>
-          <w:t>Go to Nehemiah 8</w:t>
+          <w:t>Go to Nehemiah 9</w:t>
         </w:r>
       </w:hyperlink>
     </w:p>
@@ -4997,254 +5178,81 @@
         <w:pStyle w:val="Heading4"/>
       </w:pPr>
       <w:r>
-        <w:t>Nehemiah 8</w:t>
-      </w:r>
-    </w:p>
-    <w:p>
-      <w:r>
-        <w:t xml:space="preserve">The </w:t>
-      </w:r>
-      <w:r>
-        <w:t>Israelites</w:t>
-      </w:r>
-      <w:r>
-        <w:t xml:space="preserve">, dedicated to keeping God’s commands, gather </w:t>
-      </w:r>
-      <w:r>
-        <w:t>together</w:t>
-      </w:r>
-      <w:r>
-        <w:t xml:space="preserve"> again to study the Law.  When they hear what they need to do, they act upon it </w:t>
+        <w:t>Nehemiah</w:t>
+      </w:r>
+      <w:r>
+        <w:t xml:space="preserve"> 9</w:t>
+      </w:r>
+    </w:p>
+    <w:p>
+      <w:r>
+        <w:t xml:space="preserve">And, we recap everything that has led to this moment.  I said at the beginning of this capsule that the Jews would go through crazy </w:t>
       </w:r>
       <w:proofErr w:type="gramStart"/>
       <w:r>
-        <w:t>immediately</w:t>
+        <w:t>ups and downs</w:t>
       </w:r>
       <w:proofErr w:type="gramEnd"/>
       <w:r>
-        <w:t xml:space="preserve"> (see 8:13-18) by </w:t>
-      </w:r>
-      <w:r>
-        <w:t>setting aside</w:t>
-      </w:r>
-      <w:r>
-        <w:t xml:space="preserve"> their lives and </w:t>
-      </w:r>
-      <w:r>
-        <w:t>worshipping God</w:t>
-      </w:r>
-      <w:r>
-        <w:t xml:space="preserve">.  When the people </w:t>
-      </w:r>
-      <w:r>
-        <w:t>feel guilty</w:t>
-      </w:r>
-      <w:r>
-        <w:t>, they weep with sadness, but God’s mercy comforts them</w:t>
-      </w:r>
-      <w:r>
-        <w:t xml:space="preserve"> and frees them from shame</w:t>
-      </w:r>
-      <w:r>
-        <w:t xml:space="preserve">.  Their </w:t>
-      </w:r>
-      <w:r>
-        <w:t xml:space="preserve">new knowledge of God brings them joy in vs. 10-12.  </w:t>
-      </w:r>
-      <w:r>
-        <w:t>W</w:t>
-      </w:r>
-      <w:r>
-        <w:t xml:space="preserve">e should also read and study God’s </w:t>
-      </w:r>
-      <w:r>
-        <w:t>Word</w:t>
-      </w:r>
-      <w:r>
-        <w:t xml:space="preserve">.  The Holy Spirit will give us </w:t>
-      </w:r>
-      <w:r>
-        <w:t xml:space="preserve">the </w:t>
-      </w:r>
-      <w:r>
-        <w:rPr>
-          <w:noProof/>
-        </w:rPr>
-        <w:t>wisdom</w:t>
-      </w:r>
-      <w:r>
-        <w:t xml:space="preserve"> to choose </w:t>
-      </w:r>
-      <w:r>
-        <w:t>between</w:t>
-      </w:r>
-      <w:r>
-        <w:t xml:space="preserve"> good and evil.</w:t>
+        <w:t xml:space="preserve">.  Everybody is agreeing to renew their covenant with God and to follow Him. This is the process of </w:t>
+      </w:r>
+      <w:r>
+        <w:t>repentance</w:t>
+      </w:r>
+      <w:r>
+        <w:t>.</w:t>
+      </w:r>
+      <w:r>
+        <w:t xml:space="preserve">  First, you </w:t>
+      </w:r>
+      <w:proofErr w:type="gramStart"/>
+      <w:r>
+        <w:t>have to</w:t>
+      </w:r>
+      <w:proofErr w:type="gramEnd"/>
+      <w:r>
+        <w:t xml:space="preserve"> realize that </w:t>
+      </w:r>
+      <w:r>
+        <w:t>you</w:t>
+      </w:r>
+      <w:r>
+        <w:t xml:space="preserve"> cannot solve the problems that sin created.</w:t>
       </w:r>
       <w:r>
         <w:t xml:space="preserve">  </w:t>
       </w:r>
       <w:r>
-        <w:t xml:space="preserve">He will also prompt us to change our ways to good, and God will comfort you with His mercy. </w:t>
-      </w:r>
-    </w:p>
-    <w:p>
-      <w:r>
-        <w:t xml:space="preserve">As soon as the Israelites return to their home, they celebrate the </w:t>
-      </w:r>
-      <w:r>
-        <w:t>F</w:t>
-      </w:r>
-      <w:r>
-        <w:t xml:space="preserve">estival of Booths/Tabernacles.  This is fitting since the festival symbolizes 40 years of wandering </w:t>
-      </w:r>
-      <w:r>
-        <w:t>which were the punishment for not trusting God in Exodus</w:t>
-      </w:r>
-      <w:r>
-        <w:t xml:space="preserve">.  </w:t>
-      </w:r>
-      <w:r>
-        <w:t xml:space="preserve">The Israelites were in exile for 40 years before being able to return to the promised land again.  But at the same time, the Festival of Tabernacles is about God delivering the Israelites </w:t>
-      </w:r>
-      <w:r>
-        <w:t>through</w:t>
-      </w:r>
-      <w:r>
-        <w:t xml:space="preserve"> the desert.  </w:t>
-      </w:r>
-      <w:r>
-        <w:rPr>
-          <w:noProof/>
-        </w:rPr>
-        <w:t>Th</w:t>
-      </w:r>
-      <w:r>
-        <w:rPr>
-          <w:noProof/>
-        </w:rPr>
-        <w:t>e</w:t>
-      </w:r>
-      <w:r>
-        <w:t xml:space="preserve"> Israelites are reminded to trust Him for deliverance </w:t>
-      </w:r>
-      <w:proofErr w:type="gramStart"/>
-      <w:r>
-        <w:t>at all times</w:t>
-      </w:r>
-      <w:proofErr w:type="gramEnd"/>
-      <w:r>
-        <w:t>.  Since no Jew will be able to perfectly follow God, Jesus will eventually come to deliver everybody who will simply trust Him to be their Savior.</w:t>
-      </w:r>
-      <w:r>
-        <w:t xml:space="preserve">  That is the only way God could keep His holy expectations</w:t>
-      </w:r>
-      <w:r>
-        <w:t xml:space="preserve"> and save us from </w:t>
-      </w:r>
-      <w:proofErr w:type="gramStart"/>
-      <w:r>
-        <w:t>being trapped</w:t>
-      </w:r>
-      <w:proofErr w:type="gramEnd"/>
-      <w:r>
-        <w:t xml:space="preserve"> in sin.</w:t>
-      </w:r>
-    </w:p>
-    <w:p>
-      <w:pPr>
-        <w:pStyle w:val="Subtitle"/>
-        <w:jc w:val="center"/>
-      </w:pPr>
-      <w:hyperlink r:id="rId31" w:history="1">
-        <w:r>
-          <w:rPr>
-            <w:rStyle w:val="Hyperlink"/>
-          </w:rPr>
-          <w:t>Go to Nehemiah 9</w:t>
-        </w:r>
-      </w:hyperlink>
-    </w:p>
-    <w:p>
-      <w:pPr>
-        <w:pStyle w:val="Heading4"/>
-      </w:pPr>
-      <w:r>
-        <w:t>Nehemiah</w:t>
-      </w:r>
-      <w:r>
-        <w:t xml:space="preserve"> 9</w:t>
-      </w:r>
-    </w:p>
-    <w:p>
-      <w:r>
-        <w:t xml:space="preserve">And, we recap everything that has led to this moment.  I said at the beginning of this capsule that the Jews would go through crazy </w:t>
-      </w:r>
-      <w:proofErr w:type="gramStart"/>
-      <w:r>
-        <w:t>ups and downs</w:t>
-      </w:r>
-      <w:proofErr w:type="gramEnd"/>
-      <w:r>
-        <w:t xml:space="preserve">.  Everybody is agreeing to renew their covenant with God and to follow Him. This is the process of </w:t>
-      </w:r>
-      <w:r>
-        <w:t>repentance</w:t>
-      </w:r>
-      <w:r>
-        <w:t>.</w:t>
-      </w:r>
-      <w:r>
-        <w:t xml:space="preserve">  First, you </w:t>
-      </w:r>
-      <w:proofErr w:type="gramStart"/>
-      <w:r>
-        <w:t>have to</w:t>
-      </w:r>
-      <w:proofErr w:type="gramEnd"/>
-      <w:r>
-        <w:t xml:space="preserve"> realize that </w:t>
+        <w:t xml:space="preserve">Once </w:t>
       </w:r>
       <w:r>
         <w:t>you</w:t>
       </w:r>
       <w:r>
-        <w:t xml:space="preserve"> cannot solve the problems that sin created.</w:t>
-      </w:r>
-      <w:r>
-        <w:t xml:space="preserve">  </w:t>
-      </w:r>
-      <w:r>
-        <w:t xml:space="preserve">Once </w:t>
+        <w:t xml:space="preserve"> recognize God’s authority and mercy, </w:t>
       </w:r>
       <w:r>
         <w:t>you</w:t>
       </w:r>
       <w:r>
-        <w:t xml:space="preserve"> recognize God’s authority and mercy, </w:t>
+        <w:t xml:space="preserve"> admit </w:t>
+      </w:r>
+      <w:r>
+        <w:t>your</w:t>
+      </w:r>
+      <w:r>
+        <w:t xml:space="preserve"> sin, put it behind </w:t>
       </w:r>
       <w:r>
         <w:t>you</w:t>
       </w:r>
       <w:r>
-        <w:t xml:space="preserve"> admit </w:t>
+        <w:t xml:space="preserve">, and make changes in </w:t>
       </w:r>
       <w:r>
         <w:t>your</w:t>
       </w:r>
       <w:r>
-        <w:t xml:space="preserve"> sin, put it behind </w:t>
-      </w:r>
-      <w:r>
-        <w:t>you</w:t>
-      </w:r>
-      <w:r>
-        <w:t xml:space="preserve">, and make changes in </w:t>
-      </w:r>
-      <w:r>
-        <w:t>your</w:t>
-      </w:r>
-      <w:r>
         <w:t xml:space="preserve"> life to try not to repeat their sin.  No human can ever follow the Law perfectly</w:t>
       </w:r>
       <w:r>
@@ -5262,8 +5270,6 @@
       <w:r>
         <w:t xml:space="preserve"> and Eve through all generations</w:t>
       </w:r>
-      <w:bookmarkStart w:id="2" w:name="_GoBack"/>
-      <w:bookmarkEnd w:id="2"/>
       <w:r>
         <w:t xml:space="preserve"> (every single person)</w:t>
       </w:r>
@@ -6501,7 +6507,7 @@
 </file>
 
 <file path=customXml/itemProps1.xml><?xml version="1.0" encoding="utf-8"?>
-<ds:datastoreItem xmlns:ds="http://schemas.openxmlformats.org/officeDocument/2006/customXml" ds:itemID="{02452046-F551-49FE-B44C-D749AABBACB8}">
+<ds:datastoreItem xmlns:ds="http://schemas.openxmlformats.org/officeDocument/2006/customXml" ds:itemID="{EBCA03D2-079F-4859-9762-4C1D44A7E276}">
   <ds:schemaRefs>
     <ds:schemaRef ds:uri="http://schemas.openxmlformats.org/officeDocument/2006/bibliography"/>
   </ds:schemaRefs>

</xml_diff>